<commit_message>
some udpates in sentiment analysis
</commit_message>
<xml_diff>
--- a/Natural Language Processing.docx
+++ b/Natural Language Processing.docx
@@ -782,21 +782,7 @@
           <w:color w:val="4472C4" w:themeColor="accent1"/>
         </w:rPr>
         <w:tab/>
-        <w:t xml:space="preserve">Spacy offer a rule-matching tool the called Matcher that allows you to build a library of token patterns, then match </w:t>
-      </w:r>
-      <w:proofErr w:type="gramStart"/>
-      <w:r>
-        <w:rPr>
-          <w:color w:val="4472C4" w:themeColor="accent1"/>
-        </w:rPr>
-        <w:t>those pattern</w:t>
-      </w:r>
-      <w:proofErr w:type="gramEnd"/>
-      <w:r>
-        <w:rPr>
-          <w:color w:val="4472C4" w:themeColor="accent1"/>
-        </w:rPr>
-        <w:t xml:space="preserve"> against a Document object to return a list of found matches. You can match on any part of the token including. You can match any part of token including text and annotations and you can add multiple patterns to the same matcher. </w:t>
+        <w:t xml:space="preserve">Spacy offer a rule-matching tool the called Matcher that allows you to build a library of token patterns, then match those pattern against a Document object to return a list of found matches. You can match on any part of the token including. You can match any part of token including text and annotations and you can add multiple patterns to the same matcher. </w:t>
       </w:r>
     </w:p>
     <w:p>
@@ -892,21 +878,7 @@
           <w:color w:val="4472C4" w:themeColor="accent1"/>
         </w:rPr>
         <w:tab/>
-        <w:t xml:space="preserve">We divide the raw data according to the requirement. We did un sentence segment for un raw and </w:t>
-      </w:r>
-      <w:proofErr w:type="gramStart"/>
-      <w:r>
-        <w:rPr>
-          <w:color w:val="4472C4" w:themeColor="accent1"/>
-        </w:rPr>
-        <w:t>un structured</w:t>
-      </w:r>
-      <w:proofErr w:type="gramEnd"/>
-      <w:r>
-        <w:rPr>
-          <w:color w:val="4472C4" w:themeColor="accent1"/>
-        </w:rPr>
-        <w:t xml:space="preserve"> data.</w:t>
+        <w:t>We divide the raw data according to the requirement. We did un sentence segment for un raw and un structured data.</w:t>
       </w:r>
     </w:p>
     <w:p>
@@ -925,16 +897,7 @@
           <w:sz w:val="30"/>
           <w:szCs w:val="30"/>
         </w:rPr>
-        <w:t>Stemming</w:t>
-      </w:r>
-      <w:r>
-        <w:rPr>
-          <w:b/>
-          <w:bCs/>
-          <w:sz w:val="30"/>
-          <w:szCs w:val="30"/>
-        </w:rPr>
-        <w:t>:</w:t>
+        <w:t>Stemming:</w:t>
       </w:r>
     </w:p>
     <w:p>
@@ -972,21 +935,7 @@
         <w:rPr>
           <w:color w:val="4472C4" w:themeColor="accent1"/>
         </w:rPr>
-        <w:t xml:space="preserve">Prefix Character(s) at the beginning $ </w:t>
-      </w:r>
-      <w:proofErr w:type="gramStart"/>
-      <w:r>
-        <w:rPr>
-          <w:color w:val="4472C4" w:themeColor="accent1"/>
-        </w:rPr>
-        <w:t>( “</w:t>
-      </w:r>
-      <w:proofErr w:type="gramEnd"/>
-      <w:r>
-        <w:rPr>
-          <w:color w:val="4472C4" w:themeColor="accent1"/>
-        </w:rPr>
-        <w:t xml:space="preserve"> .</w:t>
+        <w:t>Prefix Character(s) at the beginning $ ( “ .</w:t>
       </w:r>
     </w:p>
     <w:p>
@@ -1004,21 +953,7 @@
         <w:rPr>
           <w:color w:val="4472C4" w:themeColor="accent1"/>
         </w:rPr>
-        <w:t xml:space="preserve">Suffix Character(s) at the end </w:t>
-      </w:r>
-      <w:proofErr w:type="gramStart"/>
-      <w:r>
-        <w:rPr>
-          <w:color w:val="4472C4" w:themeColor="accent1"/>
-        </w:rPr>
-        <w:t>km )</w:t>
-      </w:r>
-      <w:proofErr w:type="gramEnd"/>
-      <w:r>
-        <w:rPr>
-          <w:color w:val="4472C4" w:themeColor="accent1"/>
-        </w:rPr>
-        <w:t xml:space="preserve"> ” , . !  </w:t>
+        <w:t xml:space="preserve">Suffix Character(s) at the end km ) ” , . !  </w:t>
       </w:r>
     </w:p>
     <w:p>
@@ -1104,16 +1039,7 @@
           <w:sz w:val="30"/>
           <w:szCs w:val="30"/>
         </w:rPr>
-        <w:t>Bag Of Words</w:t>
-      </w:r>
-      <w:r>
-        <w:rPr>
-          <w:b/>
-          <w:bCs/>
-          <w:sz w:val="30"/>
-          <w:szCs w:val="30"/>
-        </w:rPr>
-        <w:t>:</w:t>
+        <w:t>Bag Of Words:</w:t>
       </w:r>
     </w:p>
     <w:p>
@@ -1132,27 +1058,13 @@
         <w:rPr>
           <w:color w:val="4472C4" w:themeColor="accent1"/>
         </w:rPr>
-        <w:t xml:space="preserve">It is </w:t>
-      </w:r>
-      <w:proofErr w:type="gramStart"/>
-      <w:r>
-        <w:rPr>
-          <w:color w:val="4472C4" w:themeColor="accent1"/>
-        </w:rPr>
-        <w:t>suggest</w:t>
-      </w:r>
-      <w:r>
-        <w:rPr>
-          <w:color w:val="4472C4" w:themeColor="accent1"/>
-        </w:rPr>
-        <w:t>s</w:t>
-      </w:r>
-      <w:proofErr w:type="gramEnd"/>
-      <w:r>
-        <w:rPr>
-          <w:color w:val="4472C4" w:themeColor="accent1"/>
-        </w:rPr>
-        <w:t xml:space="preserve"> you</w:t>
+        <w:t>It is suggest</w:t>
+      </w:r>
+      <w:r>
+        <w:rPr>
+          <w:color w:val="4472C4" w:themeColor="accent1"/>
+        </w:rPr>
+        <w:t>s you</w:t>
       </w:r>
       <w:r>
         <w:rPr>
@@ -1217,16 +1129,7 @@
           <w:sz w:val="30"/>
           <w:szCs w:val="30"/>
         </w:rPr>
-        <w:t>Frequency</w:t>
-      </w:r>
-      <w:r>
-        <w:rPr>
-          <w:b/>
-          <w:bCs/>
-          <w:sz w:val="30"/>
-          <w:szCs w:val="30"/>
-        </w:rPr>
-        <w:t>:</w:t>
+        <w:t>Frequency:</w:t>
       </w:r>
     </w:p>
     <w:p>
@@ -1262,25 +1165,7 @@
           <w:sz w:val="24"/>
           <w:szCs w:val="24"/>
         </w:rPr>
-        <w:t xml:space="preserve">words </w:t>
-      </w:r>
-      <w:proofErr w:type="gramStart"/>
-      <w:r>
-        <w:rPr>
-          <w:color w:val="4472C4" w:themeColor="accent1"/>
-          <w:sz w:val="24"/>
-          <w:szCs w:val="24"/>
-        </w:rPr>
-        <w:t>how</w:t>
-      </w:r>
-      <w:proofErr w:type="gramEnd"/>
-      <w:r>
-        <w:rPr>
-          <w:color w:val="4472C4" w:themeColor="accent1"/>
-          <w:sz w:val="24"/>
-          <w:szCs w:val="24"/>
-        </w:rPr>
-        <w:t xml:space="preserve"> much time is repeating that is called frequency.</w:t>
+        <w:t>words how much time is repeating that is called frequency.</w:t>
       </w:r>
     </w:p>
     <w:p>
@@ -1301,25 +1186,7 @@
           <w:sz w:val="30"/>
           <w:szCs w:val="30"/>
         </w:rPr>
-        <w:t xml:space="preserve">Document </w:t>
-      </w:r>
-      <w:r>
-        <w:rPr>
-          <w:b/>
-          <w:bCs/>
-          <w:sz w:val="30"/>
-          <w:szCs w:val="30"/>
-        </w:rPr>
-        <w:t>Frequency</w:t>
-      </w:r>
-      <w:r>
-        <w:rPr>
-          <w:b/>
-          <w:bCs/>
-          <w:sz w:val="30"/>
-          <w:szCs w:val="30"/>
-        </w:rPr>
-        <w:t>:</w:t>
+        <w:t>Document Frequency:</w:t>
       </w:r>
     </w:p>
     <w:p>
@@ -1356,25 +1223,7 @@
           <w:sz w:val="30"/>
           <w:szCs w:val="30"/>
         </w:rPr>
-        <w:t xml:space="preserve">Inverse Document </w:t>
-      </w:r>
-      <w:r>
-        <w:rPr>
-          <w:b/>
-          <w:bCs/>
-          <w:sz w:val="30"/>
-          <w:szCs w:val="30"/>
-        </w:rPr>
-        <w:t>Frequency</w:t>
-      </w:r>
-      <w:r>
-        <w:rPr>
-          <w:b/>
-          <w:bCs/>
-          <w:sz w:val="30"/>
-          <w:szCs w:val="30"/>
-        </w:rPr>
-        <w:t xml:space="preserve"> (IDF)</w:t>
+        <w:t>Inverse Document Frequency (IDF)</w:t>
       </w:r>
     </w:p>
     <w:p>
@@ -1683,25 +1532,7 @@
           <w:sz w:val="21"/>
           <w:szCs w:val="21"/>
         </w:rPr>
-        <w:t xml:space="preserve"> '</w:t>
-      </w:r>
-      <w:proofErr w:type="gramStart"/>
-      <w:r>
-        <w:rPr>
-          <w:color w:val="000000"/>
-          <w:sz w:val="21"/>
-          <w:szCs w:val="21"/>
-        </w:rPr>
-        <w:t>quick</w:t>
-      </w:r>
-      <w:proofErr w:type="gramEnd"/>
-      <w:r>
-        <w:rPr>
-          <w:color w:val="000000"/>
-          <w:sz w:val="21"/>
-          <w:szCs w:val="21"/>
-        </w:rPr>
-        <w:t xml:space="preserve"> brown',</w:t>
+        <w:t xml:space="preserve"> 'quick brown',</w:t>
       </w:r>
     </w:p>
     <w:p>
@@ -1722,25 +1553,7 @@
           <w:sz w:val="21"/>
           <w:szCs w:val="21"/>
         </w:rPr>
-        <w:t xml:space="preserve"> '</w:t>
-      </w:r>
-      <w:proofErr w:type="gramStart"/>
-      <w:r>
-        <w:rPr>
-          <w:color w:val="000000"/>
-          <w:sz w:val="21"/>
-          <w:szCs w:val="21"/>
-        </w:rPr>
-        <w:t>brown</w:t>
-      </w:r>
-      <w:proofErr w:type="gramEnd"/>
-      <w:r>
-        <w:rPr>
-          <w:color w:val="000000"/>
-          <w:sz w:val="21"/>
-          <w:szCs w:val="21"/>
-        </w:rPr>
-        <w:t xml:space="preserve"> fox',</w:t>
+        <w:t xml:space="preserve"> 'brown fox',</w:t>
       </w:r>
     </w:p>
     <w:p>
@@ -1761,25 +1574,7 @@
           <w:sz w:val="21"/>
           <w:szCs w:val="21"/>
         </w:rPr>
-        <w:t xml:space="preserve"> '</w:t>
-      </w:r>
-      <w:proofErr w:type="gramStart"/>
-      <w:r>
-        <w:rPr>
-          <w:color w:val="000000"/>
-          <w:sz w:val="21"/>
-          <w:szCs w:val="21"/>
-        </w:rPr>
-        <w:t>fox</w:t>
-      </w:r>
-      <w:proofErr w:type="gramEnd"/>
-      <w:r>
-        <w:rPr>
-          <w:color w:val="000000"/>
-          <w:sz w:val="21"/>
-          <w:szCs w:val="21"/>
-        </w:rPr>
-        <w:t xml:space="preserve"> jumped',</w:t>
+        <w:t xml:space="preserve"> 'fox jumped',</w:t>
       </w:r>
     </w:p>
     <w:p>
@@ -1800,25 +1595,7 @@
           <w:sz w:val="21"/>
           <w:szCs w:val="21"/>
         </w:rPr>
-        <w:t xml:space="preserve"> '</w:t>
-      </w:r>
-      <w:proofErr w:type="gramStart"/>
-      <w:r>
-        <w:rPr>
-          <w:color w:val="000000"/>
-          <w:sz w:val="21"/>
-          <w:szCs w:val="21"/>
-        </w:rPr>
-        <w:t>jumped</w:t>
-      </w:r>
-      <w:proofErr w:type="gramEnd"/>
-      <w:r>
-        <w:rPr>
-          <w:color w:val="000000"/>
-          <w:sz w:val="21"/>
-          <w:szCs w:val="21"/>
-        </w:rPr>
-        <w:t xml:space="preserve"> over',</w:t>
+        <w:t xml:space="preserve"> 'jumped over',</w:t>
       </w:r>
     </w:p>
     <w:p>
@@ -1839,25 +1616,7 @@
           <w:sz w:val="21"/>
           <w:szCs w:val="21"/>
         </w:rPr>
-        <w:t xml:space="preserve"> '</w:t>
-      </w:r>
-      <w:proofErr w:type="gramStart"/>
-      <w:r>
-        <w:rPr>
-          <w:color w:val="000000"/>
-          <w:sz w:val="21"/>
-          <w:szCs w:val="21"/>
-        </w:rPr>
-        <w:t>over</w:t>
-      </w:r>
-      <w:proofErr w:type="gramEnd"/>
-      <w:r>
-        <w:rPr>
-          <w:color w:val="000000"/>
-          <w:sz w:val="21"/>
-          <w:szCs w:val="21"/>
-        </w:rPr>
-        <w:t xml:space="preserve"> the',</w:t>
+        <w:t xml:space="preserve"> 'over the',</w:t>
       </w:r>
     </w:p>
     <w:p>
@@ -1878,25 +1637,7 @@
           <w:sz w:val="21"/>
           <w:szCs w:val="21"/>
         </w:rPr>
-        <w:t xml:space="preserve"> '</w:t>
-      </w:r>
-      <w:proofErr w:type="gramStart"/>
-      <w:r>
-        <w:rPr>
-          <w:color w:val="000000"/>
-          <w:sz w:val="21"/>
-          <w:szCs w:val="21"/>
-        </w:rPr>
-        <w:t>the</w:t>
-      </w:r>
-      <w:proofErr w:type="gramEnd"/>
-      <w:r>
-        <w:rPr>
-          <w:color w:val="000000"/>
-          <w:sz w:val="21"/>
-          <w:szCs w:val="21"/>
-        </w:rPr>
-        <w:t xml:space="preserve"> lazy',</w:t>
+        <w:t xml:space="preserve"> 'the lazy',</w:t>
       </w:r>
     </w:p>
     <w:p>
@@ -1917,25 +1658,7 @@
           <w:sz w:val="21"/>
           <w:szCs w:val="21"/>
         </w:rPr>
-        <w:t xml:space="preserve"> '</w:t>
-      </w:r>
-      <w:proofErr w:type="gramStart"/>
-      <w:r>
-        <w:rPr>
-          <w:color w:val="000000"/>
-          <w:sz w:val="21"/>
-          <w:szCs w:val="21"/>
-        </w:rPr>
-        <w:t>lazy</w:t>
-      </w:r>
-      <w:proofErr w:type="gramEnd"/>
-      <w:r>
-        <w:rPr>
-          <w:color w:val="000000"/>
-          <w:sz w:val="21"/>
-          <w:szCs w:val="21"/>
-        </w:rPr>
-        <w:t xml:space="preserve"> dog.']</w:t>
+        <w:t xml:space="preserve"> 'lazy dog.']</w:t>
       </w:r>
     </w:p>
     <w:p>
@@ -1997,25 +1720,7 @@
           <w:sz w:val="21"/>
           <w:szCs w:val="21"/>
         </w:rPr>
-        <w:t xml:space="preserve"> '</w:t>
-      </w:r>
-      <w:proofErr w:type="gramStart"/>
-      <w:r>
-        <w:rPr>
-          <w:color w:val="000000"/>
-          <w:sz w:val="21"/>
-          <w:szCs w:val="21"/>
-        </w:rPr>
-        <w:t>quick</w:t>
-      </w:r>
-      <w:proofErr w:type="gramEnd"/>
-      <w:r>
-        <w:rPr>
-          <w:color w:val="000000"/>
-          <w:sz w:val="21"/>
-          <w:szCs w:val="21"/>
-        </w:rPr>
-        <w:t xml:space="preserve"> brown fox',</w:t>
+        <w:t xml:space="preserve"> 'quick brown fox',</w:t>
       </w:r>
     </w:p>
     <w:p>
@@ -2036,25 +1741,7 @@
           <w:sz w:val="21"/>
           <w:szCs w:val="21"/>
         </w:rPr>
-        <w:t xml:space="preserve"> '</w:t>
-      </w:r>
-      <w:proofErr w:type="gramStart"/>
-      <w:r>
-        <w:rPr>
-          <w:color w:val="000000"/>
-          <w:sz w:val="21"/>
-          <w:szCs w:val="21"/>
-        </w:rPr>
-        <w:t>brown</w:t>
-      </w:r>
-      <w:proofErr w:type="gramEnd"/>
-      <w:r>
-        <w:rPr>
-          <w:color w:val="000000"/>
-          <w:sz w:val="21"/>
-          <w:szCs w:val="21"/>
-        </w:rPr>
-        <w:t xml:space="preserve"> fox jumped',</w:t>
+        <w:t xml:space="preserve"> 'brown fox jumped',</w:t>
       </w:r>
     </w:p>
     <w:p>
@@ -2075,25 +1762,7 @@
           <w:sz w:val="21"/>
           <w:szCs w:val="21"/>
         </w:rPr>
-        <w:t xml:space="preserve"> '</w:t>
-      </w:r>
-      <w:proofErr w:type="gramStart"/>
-      <w:r>
-        <w:rPr>
-          <w:color w:val="000000"/>
-          <w:sz w:val="21"/>
-          <w:szCs w:val="21"/>
-        </w:rPr>
-        <w:t>fox</w:t>
-      </w:r>
-      <w:proofErr w:type="gramEnd"/>
-      <w:r>
-        <w:rPr>
-          <w:color w:val="000000"/>
-          <w:sz w:val="21"/>
-          <w:szCs w:val="21"/>
-        </w:rPr>
-        <w:t xml:space="preserve"> jumped over',</w:t>
+        <w:t xml:space="preserve"> 'fox jumped over',</w:t>
       </w:r>
     </w:p>
     <w:p>
@@ -2114,25 +1783,7 @@
           <w:sz w:val="21"/>
           <w:szCs w:val="21"/>
         </w:rPr>
-        <w:t xml:space="preserve"> '</w:t>
-      </w:r>
-      <w:proofErr w:type="gramStart"/>
-      <w:r>
-        <w:rPr>
-          <w:color w:val="000000"/>
-          <w:sz w:val="21"/>
-          <w:szCs w:val="21"/>
-        </w:rPr>
-        <w:t>jumped</w:t>
-      </w:r>
-      <w:proofErr w:type="gramEnd"/>
-      <w:r>
-        <w:rPr>
-          <w:color w:val="000000"/>
-          <w:sz w:val="21"/>
-          <w:szCs w:val="21"/>
-        </w:rPr>
-        <w:t xml:space="preserve"> over the',</w:t>
+        <w:t xml:space="preserve"> 'jumped over the',</w:t>
       </w:r>
     </w:p>
     <w:p>
@@ -2153,25 +1804,7 @@
           <w:sz w:val="21"/>
           <w:szCs w:val="21"/>
         </w:rPr>
-        <w:t xml:space="preserve"> '</w:t>
-      </w:r>
-      <w:proofErr w:type="gramStart"/>
-      <w:r>
-        <w:rPr>
-          <w:color w:val="000000"/>
-          <w:sz w:val="21"/>
-          <w:szCs w:val="21"/>
-        </w:rPr>
-        <w:t>over</w:t>
-      </w:r>
-      <w:proofErr w:type="gramEnd"/>
-      <w:r>
-        <w:rPr>
-          <w:color w:val="000000"/>
-          <w:sz w:val="21"/>
-          <w:szCs w:val="21"/>
-        </w:rPr>
-        <w:t xml:space="preserve"> the lazy',</w:t>
+        <w:t xml:space="preserve"> 'over the lazy',</w:t>
       </w:r>
     </w:p>
     <w:p>
@@ -2192,25 +1825,7 @@
           <w:sz w:val="21"/>
           <w:szCs w:val="21"/>
         </w:rPr>
-        <w:t xml:space="preserve"> '</w:t>
-      </w:r>
-      <w:proofErr w:type="gramStart"/>
-      <w:r>
-        <w:rPr>
-          <w:color w:val="000000"/>
-          <w:sz w:val="21"/>
-          <w:szCs w:val="21"/>
-        </w:rPr>
-        <w:t>the</w:t>
-      </w:r>
-      <w:proofErr w:type="gramEnd"/>
-      <w:r>
-        <w:rPr>
-          <w:color w:val="000000"/>
-          <w:sz w:val="21"/>
-          <w:szCs w:val="21"/>
-        </w:rPr>
-        <w:t xml:space="preserve"> lazy dog.']</w:t>
+        <w:t xml:space="preserve"> 'the lazy dog.']</w:t>
       </w:r>
     </w:p>
     <w:p>
@@ -2297,138 +1912,6 @@
           <w:color w:val="4472C4" w:themeColor="accent1"/>
         </w:rPr>
         <w:t>, and understand customer needs.</w:t>
-      </w:r>
-    </w:p>
-    <w:p>
-      <w:pPr>
-        <w:jc w:val="center"/>
-        <w:rPr>
-          <w:color w:val="4472C4" w:themeColor="accent1"/>
-        </w:rPr>
-      </w:pPr>
-      <w:r>
-        <w:rPr>
-          <w:b/>
-          <w:bCs/>
-          <w:sz w:val="56"/>
-          <w:szCs w:val="56"/>
-        </w:rPr>
-        <w:t>Machine Learning</w:t>
-      </w:r>
-      <w:r>
-        <w:rPr>
-          <w:b/>
-          <w:bCs/>
-          <w:sz w:val="30"/>
-          <w:szCs w:val="30"/>
-        </w:rPr>
-        <w:t>:</w:t>
-      </w:r>
-    </w:p>
-    <w:p>
-      <w:pPr>
-        <w:rPr>
-          <w:color w:val="4472C4" w:themeColor="accent1"/>
-        </w:rPr>
-      </w:pPr>
-      <w:r>
-        <w:rPr>
-          <w:color w:val="4472C4" w:themeColor="accent1"/>
-        </w:rPr>
-        <w:t>Machine Learning is an application and type of Artificial Intelligence (AI) that provides systems the ability to automatically learn and improve from experience without being explicitly programmed.</w:t>
-      </w:r>
-    </w:p>
-    <w:p>
-      <w:pPr>
-        <w:pStyle w:val="ListParagraph"/>
-        <w:numPr>
-          <w:ilvl w:val="0"/>
-          <w:numId w:val="3"/>
-        </w:numPr>
-        <w:rPr>
-          <w:color w:val="4472C4" w:themeColor="accent1"/>
-        </w:rPr>
-      </w:pPr>
-      <w:bookmarkStart w:id="2" w:name="_Hlk118305979"/>
-      <w:r>
-        <w:rPr>
-          <w:b/>
-          <w:bCs/>
-          <w:sz w:val="30"/>
-          <w:szCs w:val="30"/>
-        </w:rPr>
-        <w:t>Supervised Learning</w:t>
-      </w:r>
-      <w:bookmarkEnd w:id="2"/>
-      <w:r>
-        <w:rPr>
-          <w:b/>
-          <w:bCs/>
-          <w:sz w:val="30"/>
-          <w:szCs w:val="30"/>
-        </w:rPr>
-        <w:t>:</w:t>
-      </w:r>
-    </w:p>
-    <w:p>
-      <w:pPr>
-        <w:pStyle w:val="ListParagraph"/>
-        <w:numPr>
-          <w:ilvl w:val="0"/>
-          <w:numId w:val="3"/>
-        </w:numPr>
-        <w:rPr>
-          <w:color w:val="4472C4" w:themeColor="accent1"/>
-        </w:rPr>
-      </w:pPr>
-      <w:r>
-        <w:rPr>
-          <w:b/>
-          <w:bCs/>
-          <w:sz w:val="30"/>
-          <w:szCs w:val="30"/>
-        </w:rPr>
-        <w:lastRenderedPageBreak/>
-        <w:t>Unsupervised</w:t>
-      </w:r>
-      <w:r>
-        <w:rPr>
-          <w:b/>
-          <w:bCs/>
-          <w:sz w:val="30"/>
-          <w:szCs w:val="30"/>
-        </w:rPr>
-        <w:t xml:space="preserve"> Learning</w:t>
-      </w:r>
-      <w:r>
-        <w:rPr>
-          <w:b/>
-          <w:bCs/>
-          <w:sz w:val="30"/>
-          <w:szCs w:val="30"/>
-        </w:rPr>
-        <w:t>:</w:t>
-      </w:r>
-    </w:p>
-    <w:p>
-      <w:pPr>
-        <w:pStyle w:val="ListParagraph"/>
-        <w:numPr>
-          <w:ilvl w:val="0"/>
-          <w:numId w:val="3"/>
-        </w:numPr>
-        <w:rPr>
-          <w:color w:val="4472C4" w:themeColor="accent1"/>
-        </w:rPr>
-      </w:pPr>
-      <w:r>
-        <w:rPr>
-          <w:b/>
-          <w:bCs/>
-          <w:sz w:val="30"/>
-          <w:szCs w:val="30"/>
-        </w:rPr>
-        <w:t>Reinforcement Learning:</w:t>
       </w:r>
     </w:p>
     <w:sectPr>
@@ -3198,6 +2681,7 @@
   <w:style w:type="character" w:default="1" w:styleId="DefaultParagraphFont">
     <w:name w:val="Default Paragraph Font"/>
     <w:uiPriority w:val="1"/>
+    <w:semiHidden/>
     <w:unhideWhenUsed/>
   </w:style>
   <w:style w:type="table" w:default="1" w:styleId="TableNormal">

</xml_diff>